<commit_message>
Update to program details.
</commit_message>
<xml_diff>
--- a/details/RTR/resources/RTR Editorv1 for Release 1b.docx
+++ b/details/RTR/resources/RTR Editorv1 for Release 1b.docx
@@ -93,21 +93,10 @@
       </w:r>
       <w:proofErr w:type="spellEnd"/>
       <w:r>
-        <w:t>’ is a</w:t>
-      </w:r>
-      <w:r>
-        <w:t>n</w:t>
-      </w:r>
-      <w:r>
-        <w:t xml:space="preserve"> XML or JSON format, whichever loads smother. </w:t>
-      </w:r>
-      <w:r>
-        <w:t>The order of variables</w:t>
-      </w:r>
-      <w:bookmarkStart w:id="0" w:name="_GoBack"/>
-      <w:bookmarkEnd w:id="0"/>
-      <w:r>
-        <w:t>, “version” and “</w:t>
+        <w:t xml:space="preserve">’ is an XML or JSON format, whichever loads smother. </w:t>
+      </w:r>
+      <w:r>
+        <w:t>The order of variables, “version” and “</w:t>
       </w:r>
       <w:proofErr w:type="spellStart"/>
       <w:r>
@@ -118,15 +107,7 @@
         <w:t xml:space="preserve">” are unsure if required and should be kept as possibly close. Names of files must always be the same. </w:t>
       </w:r>
       <w:r>
-        <w:t xml:space="preserve">The </w:t>
-      </w:r>
-      <w:proofErr w:type="spellStart"/>
-      <w:r>
-        <w:t>UI will di</w:t>
-      </w:r>
-      <w:proofErr w:type="spellEnd"/>
-      <w:r>
-        <w:t>ffer from file to file but can be broken down to a grid, toggle list and item assembly layouts</w:t>
+        <w:t>The UI will differ from file to file but can be broken down to a grid, toggle list and item assembly layouts</w:t>
       </w:r>
       <w:r>
         <w:t xml:space="preserve"> in a tabular fashion. </w:t>
@@ -153,7 +134,25 @@
         <w:t xml:space="preserve"> user to select a </w:t>
       </w:r>
       <w:r>
-        <w:t>directory which holds two folders. One for the overworld and another for the collection of sections, both holding compressed files of ‘</w:t>
+        <w:t xml:space="preserve">directory which holds two folders. One for the </w:t>
+      </w:r>
+      <w:r>
+        <w:t>World</w:t>
+      </w:r>
+      <w:r>
+        <w:t xml:space="preserve"> and another for the collection of </w:t>
+      </w:r>
+      <w:r>
+        <w:t>regions</w:t>
+      </w:r>
+      <w:r>
+        <w:t xml:space="preserve">, both holding compressed files of </w:t>
+      </w:r>
+      <w:r>
+        <w:t xml:space="preserve">mostly </w:t>
+      </w:r>
+      <w:r>
+        <w:t>‘</w:t>
       </w:r>
       <w:proofErr w:type="spellStart"/>
       <w:r>
@@ -167,7 +166,49 @@
         <w:t xml:space="preserve"> </w:t>
       </w:r>
       <w:r>
-        <w:t xml:space="preserve">Decompress the file. Functionality will be limited and only a few tabs will show but a full check should still be done if all files are there. The file should be back-up incase of errors and be locked during editing. Review layout 1.0 for the GUI. </w:t>
+        <w:t>Backup the directory in resources, d</w:t>
+      </w:r>
+      <w:r>
+        <w:t>ecompress the file</w:t>
+      </w:r>
+      <w:r>
+        <w:t xml:space="preserve"> and create a Game object that’s passed to the Console. Files don’t need to be in stream till selected in the Console.</w:t>
+      </w:r>
+    </w:p>
+    <w:p>
+      <w:pPr>
+        <w:pStyle w:val="Heading1"/>
+      </w:pPr>
+      <w:r>
+        <w:t>1.1 Console</w:t>
+      </w:r>
+    </w:p>
+    <w:p>
+      <w:r>
+        <w:t xml:space="preserve">Functionality will be limited and only a few tabs will show </w:t>
+      </w:r>
+      <w:r>
+        <w:t>for now. Tabs for all functionality will show as Active/Disable/Error (if file isn’t there or can’t be</w:t>
+      </w:r>
+      <w:bookmarkStart w:id="0" w:name="_GoBack"/>
+      <w:bookmarkEnd w:id="0"/>
+      <w:r>
+        <w:t xml:space="preserve"> read). </w:t>
+      </w:r>
+      <w:r>
+        <w:t xml:space="preserve"> The file should be back-up </w:t>
+      </w:r>
+      <w:r>
+        <w:t>in case</w:t>
+      </w:r>
+      <w:r>
+        <w:t xml:space="preserve"> of errors and be locked during editing. </w:t>
+      </w:r>
+      <w:r>
+        <w:t xml:space="preserve">The Game object should be passed into the Console and load with what’s working when read. </w:t>
+      </w:r>
+      <w:r>
+        <w:t>Review layout 1.0 for the GUI.</w:t>
       </w:r>
     </w:p>
     <w:p>
@@ -232,7 +273,11 @@
       </w:r>
       <w:proofErr w:type="spellEnd"/>
       <w:r>
-        <w:t xml:space="preserve"> file for fields. Not all fields will be made editable for simplification. Creation of a new mob should be appended at the end of the list with </w:t>
+        <w:t xml:space="preserve"> file for fields. Not all fields will be made editable for simplification. Creation of a new mob </w:t>
+      </w:r>
+      <w:r>
+        <w:lastRenderedPageBreak/>
+        <w:t xml:space="preserve">should be appended at the end of the list with </w:t>
       </w:r>
       <w:r>
         <w:t>the next order of mob ID and “</w:t>
@@ -277,7 +322,6 @@
         <w:pStyle w:val="Heading1"/>
       </w:pPr>
       <w:r>
-        <w:lastRenderedPageBreak/>
         <w:t>2.2 Corruption</w:t>
       </w:r>
     </w:p>
@@ -1884,6 +1928,7 @@
     <w:lsdException w:name="HTML Sample" w:semiHidden="1" w:unhideWhenUsed="1"/>
     <w:lsdException w:name="HTML Typewriter" w:semiHidden="1" w:unhideWhenUsed="1"/>
     <w:lsdException w:name="HTML Variable" w:semiHidden="1" w:unhideWhenUsed="1"/>
+    <w:lsdException w:name="Normal Table" w:semiHidden="1" w:unhideWhenUsed="1"/>
     <w:lsdException w:name="annotation subject" w:semiHidden="1" w:unhideWhenUsed="1"/>
     <w:lsdException w:name="No List" w:semiHidden="1" w:unhideWhenUsed="1"/>
     <w:lsdException w:name="Outline List 1" w:semiHidden="1" w:unhideWhenUsed="1"/>
@@ -1928,6 +1973,7 @@
     <w:lsdException w:name="Table Professional" w:semiHidden="1" w:unhideWhenUsed="1"/>
     <w:lsdException w:name="Table Subtle 1" w:semiHidden="1" w:unhideWhenUsed="1"/>
     <w:lsdException w:name="Table Subtle 2" w:semiHidden="1" w:unhideWhenUsed="1"/>
+    <w:lsdException w:name="Table Web 1" w:semiHidden="1" w:unhideWhenUsed="1"/>
     <w:lsdException w:name="Table Web 2" w:semiHidden="1" w:unhideWhenUsed="1"/>
     <w:lsdException w:name="Table Web 3" w:semiHidden="1" w:unhideWhenUsed="1"/>
     <w:lsdException w:name="Balloon Text" w:semiHidden="1" w:unhideWhenUsed="1"/>
@@ -3392,6 +3438,15 @@
 </file>
 
 <file path=customXml/item1.xml><?xml version="1.0" encoding="utf-8"?>
+<?mso-contentType ?>
+<FormTemplates xmlns="http://schemas.microsoft.com/sharepoint/v3/contenttype/forms">
+  <Display>DocumentLibraryForm</Display>
+  <Edit>AssetEditForm</Edit>
+  <New>DocumentLibraryForm</New>
+</FormTemplates>
+</file>
+
+<file path=customXml/item2.xml><?xml version="1.0" encoding="utf-8"?>
 <ct:contentTypeSchema xmlns:ct="http://schemas.microsoft.com/office/2006/metadata/contentType" xmlns:ma="http://schemas.microsoft.com/office/2006/metadata/properties/metaAttributes" ct:_="" ma:_="" ma:contentTypeName="TemplateFile" ma:contentTypeID="0x0101006EDDDB5EE6D98C44930B742096920B300400F5B6D36B3EF94B4E9A635CDF2A18F5B8" ma:contentTypeVersion="72" ma:contentTypeDescription="Create a new document." ma:contentTypeScope="" ma:versionID="a23e56308344d904b51738559c3d67c9">
   <xsd:schema xmlns:xsd="http://www.w3.org/2001/XMLSchema" xmlns:xs="http://www.w3.org/2001/XMLSchema" xmlns:p="http://schemas.microsoft.com/office/2006/metadata/properties" xmlns:ns2="4873beb7-5857-4685-be1f-d57550cc96cc" targetNamespace="http://schemas.microsoft.com/office/2006/metadata/properties" ma:root="true" ma:fieldsID="cd0908cc4600e77bf5da051303e00c8d" ns2:_="">
     <xsd:import namespace="4873beb7-5857-4685-be1f-d57550cc96cc"/>
@@ -4431,15 +4486,6 @@
 </ct:contentTypeSchema>
 </file>
 
-<file path=customXml/item2.xml><?xml version="1.0" encoding="utf-8"?>
-<?mso-contentType ?>
-<FormTemplates xmlns="http://schemas.microsoft.com/sharepoint/v3/contenttype/forms">
-  <Display>DocumentLibraryForm</Display>
-  <Edit>AssetEditForm</Edit>
-  <New>DocumentLibraryForm</New>
-</FormTemplates>
-</file>
-
 <file path=customXml/item3.xml><?xml version="1.0" encoding="utf-8"?>
 <p:properties xmlns:p="http://schemas.microsoft.com/office/2006/metadata/properties" xmlns:xsi="http://www.w3.org/2001/XMLSchema-instance" xmlns:pc="http://schemas.microsoft.com/office/infopath/2007/PartnerControls">
   <documentManagement>
@@ -4567,6 +4613,14 @@
 </file>
 
 <file path=customXml/itemProps1.xml><?xml version="1.0" encoding="utf-8"?>
+<ds:datastoreItem xmlns:ds="http://schemas.openxmlformats.org/officeDocument/2006/customXml" ds:itemID="{499EA1EC-B023-4266-9865-E1EDA122A8C9}">
+  <ds:schemaRefs>
+    <ds:schemaRef ds:uri="http://schemas.microsoft.com/sharepoint/v3/contenttype/forms"/>
+  </ds:schemaRefs>
+</ds:datastoreItem>
+</file>
+
+<file path=customXml/itemProps2.xml><?xml version="1.0" encoding="utf-8"?>
 <ds:datastoreItem xmlns:ds="http://schemas.openxmlformats.org/officeDocument/2006/customXml" ds:itemID="{9332E30D-EFB4-40E8-AB8F-C2E02C2E75EB}">
   <ds:schemaRefs>
     <ds:schemaRef ds:uri="http://schemas.microsoft.com/office/2006/metadata/contentType"/>
@@ -4584,14 +4638,6 @@
 </ds:datastoreItem>
 </file>
 
-<file path=customXml/itemProps2.xml><?xml version="1.0" encoding="utf-8"?>
-<ds:datastoreItem xmlns:ds="http://schemas.openxmlformats.org/officeDocument/2006/customXml" ds:itemID="{499EA1EC-B023-4266-9865-E1EDA122A8C9}">
-  <ds:schemaRefs>
-    <ds:schemaRef ds:uri="http://schemas.microsoft.com/sharepoint/v3/contenttype/forms"/>
-  </ds:schemaRefs>
-</ds:datastoreItem>
-</file>
-
 <file path=customXml/itemProps3.xml><?xml version="1.0" encoding="utf-8"?>
 <ds:datastoreItem xmlns:ds="http://schemas.openxmlformats.org/officeDocument/2006/customXml" ds:itemID="{63671810-3EF7-4C8E-BCBA-248ABE2BAB39}">
   <ds:schemaRefs>

</xml_diff>